<commit_message>
Revised to debug project page generation (still major issues)
</commit_message>
<xml_diff>
--- a/templates/custom-reference.docx
+++ b/templates/custom-reference.docx
@@ -156,7 +156,6 @@
               <v:path gradientshapeok="t" o:connecttype="rect"/>
             </v:shapetype>
             <v:shape id="Text Box 2" o:spid="_x0000_s1026" type="#_x0000_t202" alt="Unclassified - Non-Classifié" style="position:absolute;margin-left:110.9pt;margin-top:0;width:150.9pt;height:31.95pt;z-index:251659264;visibility:visible;mso-wrap-style:none;mso-wrap-distance-left:0;mso-wrap-distance-top:0;mso-wrap-distance-right:0;mso-wrap-distance-bottom:0;mso-position-horizontal:right;mso-position-horizontal-relative:page;mso-position-vertical:top;mso-position-vertical-relative:page;v-text-anchor:top" o:gfxdata="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" filled="f" stroked="f">
-              <v:fill o:detectmouseclick="t"/>
               <v:textbox style="mso-fit-shape-to-text:t" inset="0,15pt,20pt,0">
                 <w:txbxContent>
                   <w:p>
@@ -279,7 +278,6 @@
               <v:path gradientshapeok="t" o:connecttype="rect"/>
             </v:shapetype>
             <v:shape id="Text Box 3" o:spid="_x0000_s1027" type="#_x0000_t202" alt="Unclassified - Non-Classifié" style="position:absolute;margin-left:110.9pt;margin-top:0;width:150.9pt;height:31.95pt;z-index:251660288;visibility:visible;mso-wrap-style:none;mso-wrap-distance-left:0;mso-wrap-distance-top:0;mso-wrap-distance-right:0;mso-wrap-distance-bottom:0;mso-position-horizontal:right;mso-position-horizontal-relative:page;mso-position-vertical:top;mso-position-vertical-relative:page;v-text-anchor:top" o:gfxdata="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" filled="f" stroked="f">
-              <v:fill o:detectmouseclick="t"/>
               <v:textbox style="mso-fit-shape-to-text:t" inset="0,15pt,20pt,0">
                 <w:txbxContent>
                   <w:p>
@@ -402,7 +400,6 @@
               <v:path gradientshapeok="t" o:connecttype="rect"/>
             </v:shapetype>
             <v:shape id="Text Box 1" o:spid="_x0000_s1028" type="#_x0000_t202" alt="Unclassified - Non-Classifié" style="position:absolute;margin-left:110.9pt;margin-top:0;width:150.9pt;height:31.95pt;z-index:251658240;visibility:visible;mso-wrap-style:none;mso-wrap-distance-left:0;mso-wrap-distance-top:0;mso-wrap-distance-right:0;mso-wrap-distance-bottom:0;mso-position-horizontal:right;mso-position-horizontal-relative:page;mso-position-vertical:top;mso-position-vertical-relative:page;v-text-anchor:top" o:gfxdata="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" filled="f" stroked="f">
-              <v:fill o:detectmouseclick="t"/>
               <v:textbox style="mso-fit-shape-to-text:t" inset="0,15pt,20pt,0">
                 <w:txbxContent>
                   <w:p>
@@ -835,6 +832,10 @@
   <w:style w:type="paragraph" w:default="1" w:styleId="Normal">
     <w:name w:val="Normal"/>
     <w:qFormat/>
+    <w:rsid w:val="001D16A1"/>
+    <w:rPr>
+      <w:rFonts w:ascii="Arial" w:hAnsi="Arial"/>
+    </w:rPr>
   </w:style>
   <w:style w:type="paragraph" w:styleId="Heading1">
     <w:name w:val="heading 1"/>
@@ -1407,6 +1408,18 @@
     <w:link w:val="Header"/>
     <w:uiPriority w:val="99"/>
     <w:rsid w:val="00081F2E"/>
+  </w:style>
+  <w:style w:type="paragraph" w:styleId="Bibliography">
+    <w:name w:val="Bibliography"/>
+    <w:basedOn w:val="Normal"/>
+    <w:next w:val="Normal"/>
+    <w:uiPriority w:val="37"/>
+    <w:semiHidden/>
+    <w:unhideWhenUsed/>
+    <w:rsid w:val="001D16A1"/>
+    <w:pPr>
+      <w:ind w:left="720" w:hanging="720"/>
+    </w:pPr>
   </w:style>
 </w:styles>
 </file>

</xml_diff>

<commit_message>
Debugging build process and project page generation
</commit_message>
<xml_diff>
--- a/templates/custom-reference.docx
+++ b/templates/custom-reference.docx
@@ -2,7 +2,11 @@
 <file path=word/document.xml><?xml version="1.0" encoding="utf-8"?>
 <w:document xmlns:wpc="http://schemas.microsoft.com/office/word/2010/wordprocessingCanvas" xmlns:cx="http://schemas.microsoft.com/office/drawing/2014/chartex" xmlns:cx1="http://schemas.microsoft.com/office/drawing/2015/9/8/chartex" xmlns:cx2="http://schemas.microsoft.com/office/drawing/2015/10/21/chartex" xmlns:cx3="http://schemas.microsoft.com/office/drawing/2016/5/9/chartex" xmlns:cx4="http://schemas.microsoft.com/office/drawing/2016/5/10/chartex" xmlns:cx5="http://schemas.microsoft.com/office/drawing/2016/5/11/chartex" xmlns:cx6="http://schemas.microsoft.com/office/drawing/2016/5/12/chartex" xmlns:cx7="http://schemas.microsoft.com/office/drawing/2016/5/13/chartex" xmlns:cx8="http://schemas.microsoft.com/office/drawing/2016/5/14/chartex" xmlns:mc="http://schemas.openxmlformats.org/markup-compatibility/2006" xmlns:aink="http://schemas.microsoft.com/office/drawing/2016/ink" xmlns:am3d="http://schemas.microsoft.com/office/drawing/2017/model3d" xmlns:o="urn:schemas-microsoft-com:office:office" xmlns:oel="http://schemas.microsoft.com/office/2019/extlst" xmlns:r="http://schemas.openxmlformats.org/officeDocument/2006/relationships" xmlns:m="http://schemas.openxmlformats.org/officeDocument/2006/math" xmlns:v="urn:schemas-microsoft-com:vml" xmlns:wp14="http://schemas.microsoft.com/office/word/2010/wordprocessingDrawing" xmlns:wp="http://schemas.openxmlformats.org/drawingml/2006/wordprocessingDrawing" xmlns:w10="urn:schemas-microsoft-com:office:word" xmlns:w="http://schemas.openxmlformats.org/wordprocessingml/2006/main" xmlns:w14="http://schemas.microsoft.com/office/word/2010/wordml" xmlns:w15="http://schemas.microsoft.com/office/word/2012/wordml" xmlns:w16cex="http://schemas.microsoft.com/office/word/2018/wordml/cex" xmlns:w16cid="http://schemas.microsoft.com/office/word/2016/wordml/cid" xmlns:w16="http://schemas.microsoft.com/office/word/2018/wordml" xmlns:w16du="http://schemas.microsoft.com/office/word/2023/wordml/word16du" xmlns:w16sdtdh="http://schemas.microsoft.com/office/word/2020/wordml/sdtdatahash" xmlns:w16sdtfl="http://schemas.microsoft.com/office/word/2024/wordml/sdtformatlock" xmlns:w16se="http://schemas.microsoft.com/office/word/2015/wordml/symex" xmlns:wpg="http://schemas.microsoft.com/office/word/2010/wordprocessingGroup" xmlns:wpi="http://schemas.microsoft.com/office/word/2010/wordprocessingInk" xmlns:wne="http://schemas.microsoft.com/office/word/2006/wordml" xmlns:wps="http://schemas.microsoft.com/office/word/2010/wordprocessingShape" mc:Ignorable="w14 w15 w16se w16cid w16 w16cex w16sdtdh w16sdtfl w16du wp14">
   <w:body>
-    <w:p/>
+    <w:p>
+      <w:pPr>
+        <w:pStyle w:val="Heading1"/>
+      </w:pPr>
+    </w:p>
     <w:sectPr>
       <w:headerReference w:type="even" r:id="rId6"/>
       <w:headerReference w:type="default" r:id="rId7"/>
@@ -844,17 +848,18 @@
     <w:link w:val="Heading1Char"/>
     <w:uiPriority w:val="9"/>
     <w:qFormat/>
-    <w:rsid w:val="00081F2E"/>
+    <w:rsid w:val="008B53EE"/>
     <w:pPr>
       <w:keepNext/>
       <w:keepLines/>
       <w:spacing w:before="360" w:after="80"/>
+      <w:jc w:val="center"/>
       <w:outlineLvl w:val="0"/>
     </w:pPr>
     <w:rPr>
-      <w:rFonts w:asciiTheme="majorHAnsi" w:eastAsiaTheme="majorEastAsia" w:hAnsiTheme="majorHAnsi" w:cstheme="majorBidi"/>
-      <w:color w:val="0F4761" w:themeColor="accent1" w:themeShade="BF"/>
-      <w:sz w:val="40"/>
+      <w:rFonts w:eastAsiaTheme="majorEastAsia" w:cstheme="majorBidi"/>
+      <w:b/>
+      <w:sz w:val="28"/>
       <w:szCs w:val="40"/>
     </w:rPr>
   </w:style>
@@ -867,7 +872,7 @@
     <w:semiHidden/>
     <w:unhideWhenUsed/>
     <w:qFormat/>
-    <w:rsid w:val="00081F2E"/>
+    <w:rsid w:val="000E3662"/>
     <w:pPr>
       <w:keepNext/>
       <w:keepLines/>
@@ -875,9 +880,8 @@
       <w:outlineLvl w:val="1"/>
     </w:pPr>
     <w:rPr>
-      <w:rFonts w:asciiTheme="majorHAnsi" w:eastAsiaTheme="majorEastAsia" w:hAnsiTheme="majorHAnsi" w:cstheme="majorBidi"/>
-      <w:color w:val="0F4761" w:themeColor="accent1" w:themeShade="BF"/>
-      <w:sz w:val="32"/>
+      <w:rFonts w:eastAsiaTheme="majorEastAsia" w:cstheme="majorBidi"/>
+      <w:b/>
       <w:szCs w:val="32"/>
     </w:rPr>
   </w:style>
@@ -1102,11 +1106,11 @@
     <w:basedOn w:val="DefaultParagraphFont"/>
     <w:link w:val="Heading1"/>
     <w:uiPriority w:val="9"/>
-    <w:rsid w:val="00081F2E"/>
-    <w:rPr>
-      <w:rFonts w:asciiTheme="majorHAnsi" w:eastAsiaTheme="majorEastAsia" w:hAnsiTheme="majorHAnsi" w:cstheme="majorBidi"/>
-      <w:color w:val="0F4761" w:themeColor="accent1" w:themeShade="BF"/>
-      <w:sz w:val="40"/>
+    <w:rsid w:val="008B53EE"/>
+    <w:rPr>
+      <w:rFonts w:ascii="Arial" w:eastAsiaTheme="majorEastAsia" w:hAnsi="Arial" w:cstheme="majorBidi"/>
+      <w:b/>
+      <w:sz w:val="28"/>
       <w:szCs w:val="40"/>
     </w:rPr>
   </w:style>
@@ -1116,11 +1120,10 @@
     <w:link w:val="Heading2"/>
     <w:uiPriority w:val="9"/>
     <w:semiHidden/>
-    <w:rsid w:val="00081F2E"/>
-    <w:rPr>
-      <w:rFonts w:asciiTheme="majorHAnsi" w:eastAsiaTheme="majorEastAsia" w:hAnsiTheme="majorHAnsi" w:cstheme="majorBidi"/>
-      <w:color w:val="0F4761" w:themeColor="accent1" w:themeShade="BF"/>
-      <w:sz w:val="32"/>
+    <w:rsid w:val="000E3662"/>
+    <w:rPr>
+      <w:rFonts w:ascii="Arial" w:eastAsiaTheme="majorEastAsia" w:hAnsi="Arial" w:cstheme="majorBidi"/>
+      <w:b/>
       <w:szCs w:val="32"/>
     </w:rPr>
   </w:style>

</xml_diff>

<commit_message>
Revised style to match more the CSAS reports
</commit_message>
<xml_diff>
--- a/templates/custom-reference.docx
+++ b/templates/custom-reference.docx
@@ -4,7 +4,7 @@
   <w:body>
     <w:p>
       <w:pPr>
-        <w:pStyle w:val="Heading1"/>
+        <w:pStyle w:val="Heading4"/>
       </w:pPr>
     </w:p>
     <w:sectPr>
@@ -836,9 +836,10 @@
   <w:style w:type="paragraph" w:default="1" w:styleId="Normal">
     <w:name w:val="Normal"/>
     <w:qFormat/>
-    <w:rsid w:val="001D16A1"/>
+    <w:rsid w:val="00CF380A"/>
     <w:rPr>
       <w:rFonts w:ascii="Arial" w:hAnsi="Arial"/>
+      <w:sz w:val="22"/>
     </w:rPr>
   </w:style>
   <w:style w:type="paragraph" w:styleId="Heading1">
@@ -848,7 +849,7 @@
     <w:link w:val="Heading1Char"/>
     <w:uiPriority w:val="9"/>
     <w:qFormat/>
-    <w:rsid w:val="008B53EE"/>
+    <w:rsid w:val="006E7650"/>
     <w:pPr>
       <w:keepNext/>
       <w:keepLines/>
@@ -857,8 +858,9 @@
       <w:outlineLvl w:val="0"/>
     </w:pPr>
     <w:rPr>
-      <w:rFonts w:eastAsiaTheme="majorEastAsia" w:cstheme="majorBidi"/>
+      <w:rFonts w:ascii="Arial Bold" w:eastAsiaTheme="majorEastAsia" w:hAnsi="Arial Bold" w:cstheme="majorBidi"/>
       <w:b/>
+      <w:caps/>
       <w:sz w:val="28"/>
       <w:szCs w:val="40"/>
     </w:rPr>
@@ -869,10 +871,9 @@
     <w:next w:val="Normal"/>
     <w:link w:val="Heading2Char"/>
     <w:uiPriority w:val="9"/>
-    <w:semiHidden/>
     <w:unhideWhenUsed/>
     <w:qFormat/>
-    <w:rsid w:val="000E3662"/>
+    <w:rsid w:val="006E7650"/>
     <w:pPr>
       <w:keepNext/>
       <w:keepLines/>
@@ -880,8 +881,10 @@
       <w:outlineLvl w:val="1"/>
     </w:pPr>
     <w:rPr>
-      <w:rFonts w:eastAsiaTheme="majorEastAsia" w:cstheme="majorBidi"/>
+      <w:rFonts w:ascii="Arial Bold" w:eastAsiaTheme="majorEastAsia" w:hAnsi="Arial Bold" w:cstheme="majorBidi"/>
       <w:b/>
+      <w:caps/>
+      <w:sz w:val="24"/>
       <w:szCs w:val="32"/>
     </w:rPr>
   </w:style>
@@ -891,10 +894,9 @@
     <w:next w:val="Normal"/>
     <w:link w:val="Heading3Char"/>
     <w:uiPriority w:val="9"/>
-    <w:semiHidden/>
     <w:unhideWhenUsed/>
     <w:qFormat/>
-    <w:rsid w:val="00081F2E"/>
+    <w:rsid w:val="006E7650"/>
     <w:pPr>
       <w:keepNext/>
       <w:keepLines/>
@@ -903,8 +905,8 @@
     </w:pPr>
     <w:rPr>
       <w:rFonts w:eastAsiaTheme="majorEastAsia" w:cstheme="majorBidi"/>
-      <w:color w:val="0F4761" w:themeColor="accent1" w:themeShade="BF"/>
-      <w:sz w:val="28"/>
+      <w:b/>
+      <w:sz w:val="24"/>
       <w:szCs w:val="28"/>
     </w:rPr>
   </w:style>
@@ -914,10 +916,9 @@
     <w:next w:val="Normal"/>
     <w:link w:val="Heading4Char"/>
     <w:uiPriority w:val="9"/>
-    <w:semiHidden/>
     <w:unhideWhenUsed/>
     <w:qFormat/>
-    <w:rsid w:val="00081F2E"/>
+    <w:rsid w:val="006E7650"/>
     <w:pPr>
       <w:keepNext/>
       <w:keepLines/>
@@ -926,9 +927,8 @@
     </w:pPr>
     <w:rPr>
       <w:rFonts w:eastAsiaTheme="majorEastAsia" w:cstheme="majorBidi"/>
-      <w:i/>
+      <w:b/>
       <w:iCs/>
-      <w:color w:val="0F4761" w:themeColor="accent1" w:themeShade="BF"/>
     </w:rPr>
   </w:style>
   <w:style w:type="paragraph" w:styleId="Heading5">
@@ -1106,10 +1106,11 @@
     <w:basedOn w:val="DefaultParagraphFont"/>
     <w:link w:val="Heading1"/>
     <w:uiPriority w:val="9"/>
-    <w:rsid w:val="008B53EE"/>
-    <w:rPr>
-      <w:rFonts w:ascii="Arial" w:eastAsiaTheme="majorEastAsia" w:hAnsi="Arial" w:cstheme="majorBidi"/>
+    <w:rsid w:val="006E7650"/>
+    <w:rPr>
+      <w:rFonts w:ascii="Arial Bold" w:eastAsiaTheme="majorEastAsia" w:hAnsi="Arial Bold" w:cstheme="majorBidi"/>
       <w:b/>
+      <w:caps/>
       <w:sz w:val="28"/>
       <w:szCs w:val="40"/>
     </w:rPr>
@@ -1119,11 +1120,11 @@
     <w:basedOn w:val="DefaultParagraphFont"/>
     <w:link w:val="Heading2"/>
     <w:uiPriority w:val="9"/>
-    <w:semiHidden/>
-    <w:rsid w:val="000E3662"/>
-    <w:rPr>
-      <w:rFonts w:ascii="Arial" w:eastAsiaTheme="majorEastAsia" w:hAnsi="Arial" w:cstheme="majorBidi"/>
+    <w:rsid w:val="006E7650"/>
+    <w:rPr>
+      <w:rFonts w:ascii="Arial Bold" w:eastAsiaTheme="majorEastAsia" w:hAnsi="Arial Bold" w:cstheme="majorBidi"/>
       <w:b/>
+      <w:caps/>
       <w:szCs w:val="32"/>
     </w:rPr>
   </w:style>
@@ -1132,12 +1133,10 @@
     <w:basedOn w:val="DefaultParagraphFont"/>
     <w:link w:val="Heading3"/>
     <w:uiPriority w:val="9"/>
-    <w:semiHidden/>
-    <w:rsid w:val="00081F2E"/>
-    <w:rPr>
-      <w:rFonts w:eastAsiaTheme="majorEastAsia" w:cstheme="majorBidi"/>
-      <w:color w:val="0F4761" w:themeColor="accent1" w:themeShade="BF"/>
-      <w:sz w:val="28"/>
+    <w:rsid w:val="006E7650"/>
+    <w:rPr>
+      <w:rFonts w:ascii="Arial" w:eastAsiaTheme="majorEastAsia" w:hAnsi="Arial" w:cstheme="majorBidi"/>
+      <w:b/>
       <w:szCs w:val="28"/>
     </w:rPr>
   </w:style>
@@ -1146,13 +1145,12 @@
     <w:basedOn w:val="DefaultParagraphFont"/>
     <w:link w:val="Heading4"/>
     <w:uiPriority w:val="9"/>
-    <w:semiHidden/>
-    <w:rsid w:val="00081F2E"/>
-    <w:rPr>
-      <w:rFonts w:eastAsiaTheme="majorEastAsia" w:cstheme="majorBidi"/>
-      <w:i/>
+    <w:rsid w:val="006E7650"/>
+    <w:rPr>
+      <w:rFonts w:ascii="Arial" w:eastAsiaTheme="majorEastAsia" w:hAnsi="Arial" w:cstheme="majorBidi"/>
+      <w:b/>
       <w:iCs/>
-      <w:color w:val="0F4761" w:themeColor="accent1" w:themeShade="BF"/>
+      <w:sz w:val="22"/>
     </w:rPr>
   </w:style>
   <w:style w:type="character" w:customStyle="1" w:styleId="Heading5Char">

</xml_diff>

<commit_message>
Revising templates for figures
</commit_message>
<xml_diff>
--- a/templates/custom-reference.docx
+++ b/templates/custom-reference.docx
@@ -1224,16 +1224,18 @@
     <w:link w:val="TitleChar"/>
     <w:uiPriority w:val="10"/>
     <w:qFormat/>
-    <w:rsid w:val="00081F2E"/>
-    <w:pPr>
-      <w:spacing w:after="80" w:line="240" w:lineRule="auto"/>
+    <w:rsid w:val="006D309C"/>
+    <w:pPr>
+      <w:spacing w:after="80" w:line="360" w:lineRule="auto"/>
       <w:contextualSpacing/>
     </w:pPr>
     <w:rPr>
-      <w:rFonts w:asciiTheme="majorHAnsi" w:eastAsiaTheme="majorEastAsia" w:hAnsiTheme="majorHAnsi" w:cstheme="majorBidi"/>
+      <w:rFonts w:ascii="Arial Bold" w:eastAsiaTheme="majorEastAsia" w:hAnsi="Arial Bold" w:cstheme="majorBidi"/>
+      <w:b/>
+      <w:caps/>
       <w:spacing w:val="-10"/>
       <w:kern w:val="28"/>
-      <w:sz w:val="56"/>
+      <w:sz w:val="36"/>
       <w:szCs w:val="56"/>
     </w:rPr>
   </w:style>
@@ -1242,12 +1244,14 @@
     <w:basedOn w:val="DefaultParagraphFont"/>
     <w:link w:val="Title"/>
     <w:uiPriority w:val="10"/>
-    <w:rsid w:val="00081F2E"/>
-    <w:rPr>
-      <w:rFonts w:asciiTheme="majorHAnsi" w:eastAsiaTheme="majorEastAsia" w:hAnsiTheme="majorHAnsi" w:cstheme="majorBidi"/>
+    <w:rsid w:val="006D309C"/>
+    <w:rPr>
+      <w:rFonts w:ascii="Arial Bold" w:eastAsiaTheme="majorEastAsia" w:hAnsi="Arial Bold" w:cstheme="majorBidi"/>
+      <w:b/>
+      <w:caps/>
       <w:spacing w:val="-10"/>
       <w:kern w:val="28"/>
-      <w:sz w:val="56"/>
+      <w:sz w:val="36"/>
       <w:szCs w:val="56"/>
     </w:rPr>
   </w:style>

</xml_diff>

<commit_message>
caption fixes, table updates, knitting fixes
</commit_message>
<xml_diff>
--- a/templates/custom-reference.docx
+++ b/templates/custom-reference.docx
@@ -4,7 +4,7 @@
   <w:body>
     <w:p>
       <w:pPr>
-        <w:pStyle w:val="Heading4"/>
+        <w:pStyle w:val="TableCaption"/>
       </w:pPr>
     </w:p>
     <w:sectPr>
@@ -1085,6 +1085,7 @@
     <w:name w:val="caption"/>
     <w:basedOn w:val="Normal"/>
     <w:next w:val="Normal"/>
+    <w:link w:val="CaptionChar"/>
     <w:uiPriority w:val="35"/>
     <w:semiHidden/>
     <w:unhideWhenUsed/>
@@ -1425,6 +1426,43 @@
     <w:pPr>
       <w:ind w:left="720" w:hanging="720"/>
     </w:pPr>
+  </w:style>
+  <w:style w:type="paragraph" w:customStyle="1" w:styleId="TableCaption">
+    <w:name w:val="TableCaption"/>
+    <w:basedOn w:val="Caption"/>
+    <w:link w:val="TableCaptionChar"/>
+    <w:qFormat/>
+    <w:rsid w:val="00502BE2"/>
+  </w:style>
+  <w:style w:type="character" w:customStyle="1" w:styleId="CaptionChar">
+    <w:name w:val="Caption Char"/>
+    <w:basedOn w:val="DefaultParagraphFont"/>
+    <w:link w:val="Caption"/>
+    <w:uiPriority w:val="35"/>
+    <w:semiHidden/>
+    <w:rsid w:val="00502BE2"/>
+    <w:rPr>
+      <w:rFonts w:ascii="Arial" w:hAnsi="Arial"/>
+      <w:i/>
+      <w:iCs/>
+      <w:color w:val="0E2841" w:themeColor="text2"/>
+      <w:sz w:val="18"/>
+      <w:szCs w:val="18"/>
+    </w:rPr>
+  </w:style>
+  <w:style w:type="character" w:customStyle="1" w:styleId="TableCaptionChar">
+    <w:name w:val="TableCaption Char"/>
+    <w:basedOn w:val="CaptionChar"/>
+    <w:link w:val="TableCaption"/>
+    <w:rsid w:val="00502BE2"/>
+    <w:rPr>
+      <w:rFonts w:ascii="Arial" w:hAnsi="Arial"/>
+      <w:i/>
+      <w:iCs/>
+      <w:color w:val="0E2841" w:themeColor="text2"/>
+      <w:sz w:val="18"/>
+      <w:szCs w:val="18"/>
+    </w:rPr>
   </w:style>
 </w:styles>
 </file>

</xml_diff>

<commit_message>
cross-refs, captions, other formatting
</commit_message>
<xml_diff>
--- a/templates/custom-reference.docx
+++ b/templates/custom-reference.docx
@@ -849,10 +849,11 @@
     <w:link w:val="Heading1Char"/>
     <w:uiPriority w:val="9"/>
     <w:qFormat/>
-    <w:rsid w:val="006E7650"/>
+    <w:rsid w:val="00BE5DF7"/>
     <w:pPr>
       <w:keepNext/>
       <w:keepLines/>
+      <w:pageBreakBefore/>
       <w:spacing w:before="360" w:after="80"/>
       <w:jc w:val="center"/>
       <w:outlineLvl w:val="0"/>
@@ -1107,7 +1108,7 @@
     <w:basedOn w:val="DefaultParagraphFont"/>
     <w:link w:val="Heading1"/>
     <w:uiPriority w:val="9"/>
-    <w:rsid w:val="006E7650"/>
+    <w:rsid w:val="00BE5DF7"/>
     <w:rPr>
       <w:rFonts w:ascii="Arial Bold" w:eastAsiaTheme="majorEastAsia" w:hAnsi="Arial Bold" w:cstheme="majorBidi"/>
       <w:b/>
@@ -1225,7 +1226,7 @@
     <w:link w:val="TitleChar"/>
     <w:uiPriority w:val="10"/>
     <w:qFormat/>
-    <w:rsid w:val="006D309C"/>
+    <w:rsid w:val="00BE5DF7"/>
     <w:pPr>
       <w:spacing w:after="80" w:line="360" w:lineRule="auto"/>
       <w:contextualSpacing/>
@@ -1245,7 +1246,7 @@
     <w:basedOn w:val="DefaultParagraphFont"/>
     <w:link w:val="Title"/>
     <w:uiPriority w:val="10"/>
-    <w:rsid w:val="006D309C"/>
+    <w:rsid w:val="00BE5DF7"/>
     <w:rPr>
       <w:rFonts w:ascii="Arial Bold" w:eastAsiaTheme="majorEastAsia" w:hAnsi="Arial Bold" w:cstheme="majorBidi"/>
       <w:b/>

</xml_diff>

<commit_message>
Restyled tables hoping that would work
</commit_message>
<xml_diff>
--- a/templates/custom-reference.docx
+++ b/templates/custom-reference.docx
@@ -836,7 +836,7 @@
   <w:style w:type="paragraph" w:default="1" w:styleId="Normal">
     <w:name w:val="Normal"/>
     <w:qFormat/>
-    <w:rsid w:val="00CF380A"/>
+    <w:rsid w:val="004A10E2"/>
     <w:rPr>
       <w:rFonts w:ascii="Arial" w:hAnsi="Arial"/>
       <w:sz w:val="22"/>
@@ -1464,6 +1464,27 @@
       <w:sz w:val="18"/>
       <w:szCs w:val="18"/>
     </w:rPr>
+  </w:style>
+  <w:style w:type="table" w:styleId="TableGrid">
+    <w:name w:val="Table Grid"/>
+    <w:aliases w:val="Table"/>
+    <w:basedOn w:val="TableNormal"/>
+    <w:uiPriority w:val="39"/>
+    <w:rsid w:val="004A10E2"/>
+    <w:pPr>
+      <w:spacing w:after="0" w:line="240" w:lineRule="auto"/>
+    </w:pPr>
+    <w:rPr>
+      <w:rFonts w:ascii="Arial" w:hAnsi="Arial"/>
+      <w:sz w:val="20"/>
+    </w:rPr>
+    <w:tblPr>
+      <w:tblBorders>
+        <w:top w:val="single" w:sz="4" w:space="0" w:color="auto"/>
+        <w:bottom w:val="single" w:sz="4" w:space="0" w:color="auto"/>
+        <w:insideH w:val="single" w:sz="4" w:space="0" w:color="auto"/>
+      </w:tblBorders>
+    </w:tblPr>
   </w:style>
 </w:styles>
 </file>

</xml_diff>

<commit_message>
body text updates, minor table formatting update
</commit_message>
<xml_diff>
--- a/templates/custom-reference.docx
+++ b/templates/custom-reference.docx
@@ -874,11 +874,11 @@
     <w:uiPriority w:val="9"/>
     <w:unhideWhenUsed/>
     <w:qFormat/>
-    <w:rsid w:val="006E7650"/>
+    <w:rsid w:val="00E55A69"/>
     <w:pPr>
       <w:keepNext/>
       <w:keepLines/>
-      <w:spacing w:before="160" w:after="80"/>
+      <w:spacing w:before="240" w:after="120"/>
       <w:outlineLvl w:val="1"/>
     </w:pPr>
     <w:rPr>
@@ -1122,7 +1122,7 @@
     <w:basedOn w:val="DefaultParagraphFont"/>
     <w:link w:val="Heading2"/>
     <w:uiPriority w:val="9"/>
-    <w:rsid w:val="006E7650"/>
+    <w:rsid w:val="00E55A69"/>
     <w:rPr>
       <w:rFonts w:ascii="Arial Bold" w:eastAsiaTheme="majorEastAsia" w:hAnsi="Arial Bold" w:cstheme="majorBidi"/>
       <w:b/>
@@ -1433,7 +1433,10 @@
     <w:basedOn w:val="Caption"/>
     <w:link w:val="TableCaptionChar"/>
     <w:qFormat/>
-    <w:rsid w:val="00502BE2"/>
+    <w:rsid w:val="00F2697D"/>
+    <w:pPr>
+      <w:spacing w:before="120" w:after="0"/>
+    </w:pPr>
   </w:style>
   <w:style w:type="character" w:customStyle="1" w:styleId="CaptionChar">
     <w:name w:val="Caption Char"/>
@@ -1455,7 +1458,7 @@
     <w:name w:val="TableCaption Char"/>
     <w:basedOn w:val="CaptionChar"/>
     <w:link w:val="TableCaption"/>
-    <w:rsid w:val="00502BE2"/>
+    <w:rsid w:val="00F2697D"/>
     <w:rPr>
       <w:rFonts w:ascii="Arial" w:hAnsi="Arial"/>
       <w:i/>

</xml_diff>

<commit_message>
Revised project pages formatting, collaborations and bullets, etc.
</commit_message>
<xml_diff>
--- a/templates/custom-reference.docx
+++ b/templates/custom-reference.docx
@@ -5,12 +5,15 @@
     <w:p>
       <w:pPr>
         <w:pStyle w:val="TableCaption"/>
+        <w:rPr>
+          <w:rStyle w:val="Hyperlink"/>
+        </w:rPr>
       </w:pPr>
     </w:p>
     <w:sectPr>
-      <w:headerReference w:type="even" r:id="rId6"/>
-      <w:headerReference w:type="default" r:id="rId7"/>
-      <w:headerReference w:type="first" r:id="rId8"/>
+      <w:headerReference w:type="even" r:id="rId7"/>
+      <w:headerReference w:type="default" r:id="rId8"/>
+      <w:headerReference w:type="first" r:id="rId9"/>
       <w:pgSz w:w="12240" w:h="15840"/>
       <w:pgMar w:top="1440" w:right="1440" w:bottom="1440" w:left="1440" w:header="720" w:footer="720" w:gutter="0"/>
       <w:cols w:space="720"/>
@@ -434,6 +437,56 @@
     </w:r>
   </w:p>
 </w:hdr>
+</file>
+
+<file path=word/numbering.xml><?xml version="1.0" encoding="utf-8"?>
+<w:numbering xmlns:wpc="http://schemas.microsoft.com/office/word/2010/wordprocessingCanvas" xmlns:cx="http://schemas.microsoft.com/office/drawing/2014/chartex" xmlns:cx1="http://schemas.microsoft.com/office/drawing/2015/9/8/chartex" xmlns:cx2="http://schemas.microsoft.com/office/drawing/2015/10/21/chartex" xmlns:cx3="http://schemas.microsoft.com/office/drawing/2016/5/9/chartex" xmlns:cx4="http://schemas.microsoft.com/office/drawing/2016/5/10/chartex" xmlns:cx5="http://schemas.microsoft.com/office/drawing/2016/5/11/chartex" xmlns:cx6="http://schemas.microsoft.com/office/drawing/2016/5/12/chartex" xmlns:cx7="http://schemas.microsoft.com/office/drawing/2016/5/13/chartex" xmlns:cx8="http://schemas.microsoft.com/office/drawing/2016/5/14/chartex" xmlns:mc="http://schemas.openxmlformats.org/markup-compatibility/2006" xmlns:aink="http://schemas.microsoft.com/office/drawing/2016/ink" xmlns:am3d="http://schemas.microsoft.com/office/drawing/2017/model3d" xmlns:o="urn:schemas-microsoft-com:office:office" xmlns:oel="http://schemas.microsoft.com/office/2019/extlst" xmlns:r="http://schemas.openxmlformats.org/officeDocument/2006/relationships" xmlns:m="http://schemas.openxmlformats.org/officeDocument/2006/math" xmlns:v="urn:schemas-microsoft-com:vml" xmlns:wp14="http://schemas.microsoft.com/office/word/2010/wordprocessingDrawing" xmlns:wp="http://schemas.openxmlformats.org/drawingml/2006/wordprocessingDrawing" xmlns:w10="urn:schemas-microsoft-com:office:word" xmlns:w="http://schemas.openxmlformats.org/wordprocessingml/2006/main" xmlns:w14="http://schemas.microsoft.com/office/word/2010/wordml" xmlns:w15="http://schemas.microsoft.com/office/word/2012/wordml" xmlns:w16cex="http://schemas.microsoft.com/office/word/2018/wordml/cex" xmlns:w16cid="http://schemas.microsoft.com/office/word/2016/wordml/cid" xmlns:w16="http://schemas.microsoft.com/office/word/2018/wordml" xmlns:w16du="http://schemas.microsoft.com/office/word/2023/wordml/word16du" xmlns:w16sdtdh="http://schemas.microsoft.com/office/word/2020/wordml/sdtdatahash" xmlns:w16sdtfl="http://schemas.microsoft.com/office/word/2024/wordml/sdtformatlock" xmlns:w16se="http://schemas.microsoft.com/office/word/2015/wordml/symex" xmlns:wpg="http://schemas.microsoft.com/office/word/2010/wordprocessingGroup" xmlns:wpi="http://schemas.microsoft.com/office/word/2010/wordprocessingInk" xmlns:wne="http://schemas.microsoft.com/office/word/2006/wordml" xmlns:wps="http://schemas.microsoft.com/office/word/2010/wordprocessingShape" mc:Ignorable="w14 w15 w16se w16cid w16 w16cex w16sdtdh w16sdtfl w16du wp14">
+  <w:abstractNum w:abstractNumId="0" w15:restartNumberingAfterBreak="0">
+    <w:nsid w:val="FFFFFF83"/>
+    <w:multiLevelType w:val="singleLevel"/>
+    <w:tmpl w:val="99060D7C"/>
+    <w:lvl w:ilvl="0">
+      <w:start w:val="1"/>
+      <w:numFmt w:val="bullet"/>
+      <w:pStyle w:val="ListBullet2"/>
+      <w:lvlText w:val="o"/>
+      <w:lvlJc w:val="left"/>
+      <w:pPr>
+        <w:ind w:left="1080" w:hanging="360"/>
+      </w:pPr>
+      <w:rPr>
+        <w:rFonts w:ascii="Courier New" w:hAnsi="Courier New" w:cs="Courier New" w:hint="default"/>
+      </w:rPr>
+    </w:lvl>
+  </w:abstractNum>
+  <w:abstractNum w:abstractNumId="1" w15:restartNumberingAfterBreak="0">
+    <w:nsid w:val="FFFFFF89"/>
+    <w:multiLevelType w:val="singleLevel"/>
+    <w:tmpl w:val="ADDA1DE4"/>
+    <w:lvl w:ilvl="0">
+      <w:start w:val="1"/>
+      <w:numFmt w:val="bullet"/>
+      <w:pStyle w:val="ListBullet"/>
+      <w:lvlText w:val=""/>
+      <w:lvlJc w:val="left"/>
+      <w:pPr>
+        <w:tabs>
+          <w:tab w:val="num" w:pos="360"/>
+        </w:tabs>
+        <w:ind w:left="360" w:hanging="360"/>
+      </w:pPr>
+      <w:rPr>
+        <w:rFonts w:ascii="Symbol" w:hAnsi="Symbol" w:hint="default"/>
+      </w:rPr>
+    </w:lvl>
+  </w:abstractNum>
+  <w:num w:numId="1" w16cid:durableId="1112240717">
+    <w:abstractNumId w:val="1"/>
+  </w:num>
+  <w:num w:numId="2" w16cid:durableId="705258979">
+    <w:abstractNumId w:val="0"/>
+  </w:num>
+</w:numbering>
 </file>
 
 <file path=word/styles.xml><?xml version="1.0" encoding="utf-8"?>
@@ -1486,6 +1539,47 @@
       </w:tblBorders>
     </w:tblPr>
   </w:style>
+  <w:style w:type="character" w:styleId="Hyperlink">
+    <w:name w:val="Hyperlink"/>
+    <w:basedOn w:val="DefaultParagraphFont"/>
+    <w:uiPriority w:val="99"/>
+    <w:unhideWhenUsed/>
+    <w:rsid w:val="00364E18"/>
+    <w:rPr>
+      <w:color w:val="215E99" w:themeColor="text2" w:themeTint="BF"/>
+      <w:u w:val="single"/>
+    </w:rPr>
+  </w:style>
+  <w:style w:type="paragraph" w:styleId="ListBullet">
+    <w:name w:val="List Bullet"/>
+    <w:basedOn w:val="Normal"/>
+    <w:uiPriority w:val="99"/>
+    <w:semiHidden/>
+    <w:unhideWhenUsed/>
+    <w:rsid w:val="00784CE4"/>
+    <w:pPr>
+      <w:numPr>
+        <w:numId w:val="1"/>
+      </w:numPr>
+      <w:spacing w:after="0"/>
+      <w:contextualSpacing/>
+    </w:pPr>
+  </w:style>
+  <w:style w:type="paragraph" w:styleId="ListBullet2">
+    <w:name w:val="List Bullet 2"/>
+    <w:basedOn w:val="Normal"/>
+    <w:uiPriority w:val="99"/>
+    <w:semiHidden/>
+    <w:unhideWhenUsed/>
+    <w:rsid w:val="007264F2"/>
+    <w:pPr>
+      <w:numPr>
+        <w:numId w:val="2"/>
+      </w:numPr>
+      <w:spacing w:after="0"/>
+      <w:contextualSpacing/>
+    </w:pPr>
+  </w:style>
 </w:styles>
 </file>
 

</xml_diff>